<commit_message>
gui + changes in model
</commit_message>
<xml_diff>
--- a/stage_1/bd2_etap_I.docx
+++ b/stage_1/bd2_etap_I.docx
@@ -4160,7 +4160,7 @@
           <wp:inline distT="0" distB="0" distL="0" distR="0">
             <wp:extent cx="8892540" cy="4139565"/>
             <wp:effectExtent l="19050" t="0" r="3810" b="0"/>
-            <wp:docPr id="4" name="Obraz 3" descr="bd2_er.png"/>
+            <wp:docPr id="2" name="Obraz 1" descr="bd2_er.png"/>
             <wp:cNvGraphicFramePr>
               <a:graphicFrameLocks xmlns:a="http://schemas.openxmlformats.org/drawingml/2006/main" noChangeAspect="1"/>
             </wp:cNvGraphicFramePr>
@@ -4217,9 +4217,9 @@
         </w:rPr>
         <w:drawing>
           <wp:inline distT="0" distB="0" distL="0" distR="0">
-            <wp:extent cx="8892540" cy="4003040"/>
+            <wp:extent cx="8892540" cy="4004310"/>
             <wp:effectExtent l="19050" t="0" r="3810" b="0"/>
-            <wp:docPr id="3" name="Obraz 2" descr="bd2_logic.png"/>
+            <wp:docPr id="1" name="Obraz 0" descr="bd2_logic.png"/>
             <wp:cNvGraphicFramePr>
               <a:graphicFrameLocks xmlns:a="http://schemas.openxmlformats.org/drawingml/2006/main" noChangeAspect="1"/>
             </wp:cNvGraphicFramePr>
@@ -4239,7 +4239,7 @@
                   <pic:spPr>
                     <a:xfrm>
                       <a:off x="0" y="0"/>
-                      <a:ext cx="8892540" cy="4003040"/>
+                      <a:ext cx="8892540" cy="4004310"/>
                     </a:xfrm>
                     <a:prstGeom prst="rect">
                       <a:avLst/>
@@ -4341,7 +4341,7 @@
                 <w:b/>
                 <w:noProof/>
               </w:rPr>
-              <w:t>2</w:t>
+              <w:t>5</w:t>
             </w:r>
             <w:r>
               <w:rPr>
@@ -4456,7 +4456,7 @@
                 <w:b/>
                 <w:noProof/>
               </w:rPr>
-              <w:t>1</w:t>
+              <w:t>6</w:t>
             </w:r>
             <w:r>
               <w:rPr>

</xml_diff>

<commit_message>
form file added with net beans project doc updated postal code
</commit_message>
<xml_diff>
--- a/stage_1/bd2_etap_I.docx
+++ b/stage_1/bd2_etap_I.docx
@@ -598,7 +598,10 @@
           </w:tcPr>
           <w:p>
             <w:r>
-              <w:t>NUMBER(5)</w:t>
+              <w:t>VARCHAR2</w:t>
+            </w:r>
+            <w:r>
+              <w:t>(5)</w:t>
             </w:r>
           </w:p>
         </w:tc>
@@ -4160,7 +4163,7 @@
           <wp:inline distT="0" distB="0" distL="0" distR="0">
             <wp:extent cx="8892540" cy="4139565"/>
             <wp:effectExtent l="19050" t="0" r="3810" b="0"/>
-            <wp:docPr id="2" name="Obraz 1" descr="bd2_er.png"/>
+            <wp:docPr id="4" name="Obraz 3" descr="bd2_er.png"/>
             <wp:cNvGraphicFramePr>
               <a:graphicFrameLocks xmlns:a="http://schemas.openxmlformats.org/drawingml/2006/main" noChangeAspect="1"/>
             </wp:cNvGraphicFramePr>
@@ -4217,9 +4220,9 @@
         </w:rPr>
         <w:drawing>
           <wp:inline distT="0" distB="0" distL="0" distR="0">
-            <wp:extent cx="8892540" cy="4004310"/>
+            <wp:extent cx="8892540" cy="4020820"/>
             <wp:effectExtent l="19050" t="0" r="3810" b="0"/>
-            <wp:docPr id="1" name="Obraz 0" descr="bd2_logic.png"/>
+            <wp:docPr id="3" name="Obraz 2" descr="bd2_logic.png"/>
             <wp:cNvGraphicFramePr>
               <a:graphicFrameLocks xmlns:a="http://schemas.openxmlformats.org/drawingml/2006/main" noChangeAspect="1"/>
             </wp:cNvGraphicFramePr>
@@ -4239,7 +4242,7 @@
                   <pic:spPr>
                     <a:xfrm>
                       <a:off x="0" y="0"/>
-                      <a:ext cx="8892540" cy="4004310"/>
+                      <a:ext cx="8892540" cy="4020820"/>
                     </a:xfrm>
                     <a:prstGeom prst="rect">
                       <a:avLst/>
@@ -4341,7 +4344,7 @@
                 <w:b/>
                 <w:noProof/>
               </w:rPr>
-              <w:t>5</w:t>
+              <w:t>2</w:t>
             </w:r>
             <w:r>
               <w:rPr>
@@ -4456,7 +4459,7 @@
                 <w:b/>
                 <w:noProof/>
               </w:rPr>
-              <w:t>6</w:t>
+              <w:t>1</w:t>
             </w:r>
             <w:r>
               <w:rPr>

</xml_diff>

<commit_message>
stage 2 doc start
</commit_message>
<xml_diff>
--- a/stage_1/bd2_etap_I.docx
+++ b/stage_1/bd2_etap_I.docx
@@ -44,6 +44,7 @@
     <w:p>
       <w:pPr>
         <w:pStyle w:val="Nagwek2"/>
+        <w:spacing w:after="240"/>
       </w:pPr>
       <w:r>
         <w:t>Wymagania funkcjonalne:</w:t>
@@ -56,19 +57,13 @@
           <w:ilvl w:val="0"/>
           <w:numId w:val="2"/>
         </w:numPr>
+        <w:spacing w:after="120"/>
+        <w:ind w:left="714" w:hanging="357"/>
+        <w:contextualSpacing w:val="0"/>
         <w:jc w:val="both"/>
       </w:pPr>
       <w:r>
         <w:t>Ewidencja klientów oraz ich samochodów.</w:t>
-      </w:r>
-    </w:p>
-    <w:p>
-      <w:pPr>
-        <w:pStyle w:val="Akapitzlist"/>
-        <w:jc w:val="both"/>
-      </w:pPr>
-      <w:r>
-        <w:t>Moduł zarządzania klientami i ich samochodów. Możliwe jest dodawanie nowych klientów i samochodów (dostępnych/obsługiwanych marek) z nimi powiązanych oraz wyświetlanie informacji o nich zapisane w bazie.</w:t>
       </w:r>
     </w:p>
     <w:p>
@@ -78,19 +73,13 @@
           <w:ilvl w:val="0"/>
           <w:numId w:val="2"/>
         </w:numPr>
+        <w:spacing w:after="120"/>
+        <w:ind w:left="714" w:hanging="357"/>
+        <w:contextualSpacing w:val="0"/>
         <w:jc w:val="both"/>
       </w:pPr>
       <w:r>
         <w:t>Ewidencja zleceń i realizacji oferowanych usług.</w:t>
-      </w:r>
-    </w:p>
-    <w:p>
-      <w:pPr>
-        <w:pStyle w:val="Akapitzlist"/>
-        <w:jc w:val="both"/>
-      </w:pPr>
-      <w:r>
-        <w:t>Moduł zarządzania zleceniami od klientów na oferowane usługi. Przy dodawaniu nowego zlecenia wybierany jest rodzaj usługi, jej wstępny koszt oraz ewentualne uwagi od klienta. Przy ustaleniu realizacji, przypisywany jest pracownik, a następnie używane części do realizacji usługi na podstawie których rośnie koszt wykonanej pracy.</w:t>
       </w:r>
     </w:p>
     <w:p>
@@ -100,19 +89,13 @@
           <w:ilvl w:val="0"/>
           <w:numId w:val="2"/>
         </w:numPr>
+        <w:spacing w:after="120"/>
+        <w:ind w:left="714" w:hanging="357"/>
+        <w:contextualSpacing w:val="0"/>
         <w:jc w:val="both"/>
       </w:pPr>
       <w:r>
         <w:t>Ewidencja pracowników.</w:t>
-      </w:r>
-    </w:p>
-    <w:p>
-      <w:pPr>
-        <w:pStyle w:val="Akapitzlist"/>
-        <w:jc w:val="both"/>
-      </w:pPr>
-      <w:r>
-        <w:t>Moduł zarządzający pracownikami w warsztacie. Możliwe jest dodawanie nowych pracowników oraz wyświetlania ich danych. Pracownicy mogą obejmować stanowiska m.in. Mechanik, Lakiernik, Tapicer, Księgowy itp.</w:t>
       </w:r>
     </w:p>
     <w:p>
@@ -122,6 +105,9 @@
           <w:ilvl w:val="0"/>
           <w:numId w:val="2"/>
         </w:numPr>
+        <w:spacing w:after="120"/>
+        <w:ind w:left="714" w:hanging="357"/>
+        <w:contextualSpacing w:val="0"/>
         <w:jc w:val="both"/>
       </w:pPr>
       <w:r>
@@ -130,16 +116,8 @@
     </w:p>
     <w:p>
       <w:pPr>
-        <w:pStyle w:val="Akapitzlist"/>
-        <w:jc w:val="both"/>
-      </w:pPr>
-      <w:r>
-        <w:t>Moduł zarządzający częściami, używanymi do realizacji usług, dostępnych w magazynie oraz ich zamawianiem u dostawców. Możliwe jest monitorowanie ilości na dostępnych części oraz podział na typy ich typy oraz zamawianie brakujących u dostawców.</w:t>
-      </w:r>
-    </w:p>
-    <w:p>
-      <w:pPr>
         <w:pStyle w:val="Nagwek2"/>
+        <w:spacing w:after="240"/>
       </w:pPr>
       <w:r>
         <w:t>Wymagania niefunkcjonalne:</w:t>
@@ -152,6 +130,9 @@
           <w:ilvl w:val="0"/>
           <w:numId w:val="1"/>
         </w:numPr>
+        <w:spacing w:after="120"/>
+        <w:ind w:left="714" w:hanging="357"/>
+        <w:contextualSpacing w:val="0"/>
       </w:pPr>
       <w:r>
         <w:t xml:space="preserve">System zarządzania bazy danych </w:t>
@@ -170,6 +151,9 @@
           <w:ilvl w:val="0"/>
           <w:numId w:val="1"/>
         </w:numPr>
+        <w:spacing w:after="120"/>
+        <w:ind w:left="714" w:hanging="357"/>
+        <w:contextualSpacing w:val="0"/>
       </w:pPr>
       <w:r>
         <w:t>System klienta napisany w języku Java SE 7.</w:t>
@@ -182,6 +166,9 @@
           <w:ilvl w:val="0"/>
           <w:numId w:val="1"/>
         </w:numPr>
+        <w:spacing w:after="120"/>
+        <w:ind w:left="714" w:hanging="357"/>
+        <w:contextualSpacing w:val="0"/>
       </w:pPr>
       <w:r>
         <w:t>Prosty i intuicyjny interfejs użytkownika korzystający z biblioteki Swing.</w:t>
@@ -194,6 +181,9 @@
           <w:ilvl w:val="0"/>
           <w:numId w:val="1"/>
         </w:numPr>
+        <w:spacing w:after="120"/>
+        <w:ind w:left="714" w:hanging="357"/>
+        <w:contextualSpacing w:val="0"/>
       </w:pPr>
       <w:r>
         <w:t>Działanie aplikacji na dowolnej platformie posiadającej JVM.</w:t>
@@ -206,6 +196,9 @@
           <w:ilvl w:val="0"/>
           <w:numId w:val="1"/>
         </w:numPr>
+        <w:spacing w:after="120"/>
+        <w:ind w:left="714" w:hanging="357"/>
+        <w:contextualSpacing w:val="0"/>
       </w:pPr>
       <w:r>
         <w:t>Czas reakcji aplikacji - interaktywny.</w:t>
@@ -218,6 +211,9 @@
           <w:ilvl w:val="0"/>
           <w:numId w:val="1"/>
         </w:numPr>
+        <w:spacing w:after="120"/>
+        <w:ind w:left="714" w:hanging="357"/>
+        <w:contextualSpacing w:val="0"/>
       </w:pPr>
       <w:r>
         <w:t>Wymagania wydajnościowe dla aplikacji klienckiej:</w:t>

</xml_diff>

<commit_message>
last version of doc I
</commit_message>
<xml_diff>
--- a/stage_1/bd2_etap_I.docx
+++ b/stage_1/bd2_etap_I.docx
@@ -24,10 +24,7 @@
         <w:jc w:val="both"/>
       </w:pPr>
       <w:r>
-        <w:t xml:space="preserve">Tematem projektu jest zaprojektowanie bazy danych dla warsztatu samochodowego. Istnieje możliwość ewidencji klientów i ich samochodów, zbierania zamówień na oferowane usługi oraz nadzorowanie ich postępów i kosztów. Projekt </w:t>
-      </w:r>
-      <w:r>
-        <w:t>zakłada ewidencję pracowników oraz prosty system utrzymania danych o stanie magazynowym części i ich uzupełnienia poprzez odpowiednie zamówienia u zarejestrowanych dostawców.</w:t>
+        <w:t>Tematem projektu jest zaprojektowanie bazy danych dla warsztatu samochodowego. Istnieje możliwość ewidencji klientów i ich samochodów, zbierania zamówień na oferowane usługi oraz nadzorowanie ich postępów i kosztów. Projekt zakłada ewidencję pracowników oraz prosty system utrzymania danych o stanie magazynowym części i ich uzupełnienia poprzez odpowiednie zamówienia u zarejestrowanych dostawców.</w:t>
       </w:r>
     </w:p>
     <w:p>
@@ -74,10 +71,7 @@
         <w:jc w:val="both"/>
       </w:pPr>
       <w:r>
-        <w:t>E</w:t>
-      </w:r>
-      <w:r>
-        <w:t>widencja zleceń i realizacji oferowanych usług.</w:t>
+        <w:t>Ewidencja zleceń i realizacji oferowanych usług.</w:t>
       </w:r>
     </w:p>
     <w:p>
@@ -152,10 +146,7 @@
         <w:ind w:left="714" w:hanging="357"/>
       </w:pPr>
       <w:r>
-        <w:t>System klienta napisany w j</w:t>
-      </w:r>
-      <w:r>
-        <w:t>ęzyku Java SE 7.</w:t>
+        <w:t>System klienta napisany w języku Java SE 7.</w:t>
       </w:r>
     </w:p>
     <w:p>
@@ -230,10 +221,7 @@
       </w:r>
       <w:r>
         <w:tab/>
-        <w:t>- nisk</w:t>
-      </w:r>
-      <w:r>
-        <w:t>ie</w:t>
+        <w:t>- niskie</w:t>
       </w:r>
     </w:p>
     <w:p>
@@ -437,6 +425,7 @@
     <w:p>
       <w:pPr>
         <w:pStyle w:val="Nagwek3"/>
+        <w:spacing w:before="0"/>
       </w:pPr>
     </w:p>
     <w:p>
@@ -606,6 +595,7 @@
     <w:p>
       <w:pPr>
         <w:pStyle w:val="Nagwek3"/>
+        <w:spacing w:before="0"/>
       </w:pPr>
     </w:p>
     <w:p>
@@ -1251,12 +1241,12 @@
     <w:p>
       <w:pPr>
         <w:pStyle w:val="Nagwek3"/>
-        <w:pageBreakBefore/>
-      </w:pPr>
-      <w:r>
-        <w:lastRenderedPageBreak/>
+      </w:pPr>
+      <w:r>
         <w:t>Person</w:t>
       </w:r>
+      <w:bookmarkStart w:id="0" w:name="_GoBack"/>
+      <w:bookmarkEnd w:id="0"/>
     </w:p>
     <w:p>
       <w:pPr>
@@ -1781,6 +1771,7 @@
       </w:pPr>
       <w:proofErr w:type="spellStart"/>
       <w:r>
+        <w:lastRenderedPageBreak/>
         <w:t>Vehicle</w:t>
       </w:r>
       <w:proofErr w:type="spellEnd"/>
@@ -2421,7 +2412,6 @@
             </w:pPr>
             <w:proofErr w:type="spellStart"/>
             <w:r>
-              <w:lastRenderedPageBreak/>
               <w:t>order_date</w:t>
             </w:r>
             <w:proofErr w:type="spellEnd"/>
@@ -2611,10 +2601,7 @@
         <w:pStyle w:val="Domylnie"/>
       </w:pPr>
       <w:r>
-        <w:t xml:space="preserve">Encja </w:t>
-      </w:r>
-      <w:r>
-        <w:t>słownikowa reprezentująca typy oferowanych usług.</w:t>
+        <w:t>Encja słownikowa reprezentująca typy oferowanych usług.</w:t>
       </w:r>
     </w:p>
     <w:tbl>
@@ -2848,10 +2835,7 @@
         <w:pStyle w:val="Domylnie"/>
       </w:pPr>
       <w:r>
-        <w:t xml:space="preserve">Encja </w:t>
-      </w:r>
-      <w:r>
-        <w:t>reprezentująca wartość danego parametru.</w:t>
+        <w:t>Encja reprezentująca wartość danego parametru.</w:t>
       </w:r>
     </w:p>
     <w:tbl>
@@ -3118,10 +3102,7 @@
               <w:cnfStyle w:val="000000000000" w:firstRow="0" w:lastRow="0" w:firstColumn="0" w:lastColumn="0" w:oddVBand="0" w:evenVBand="0" w:oddHBand="0" w:evenHBand="0" w:firstRowFirstColumn="0" w:firstRowLastColumn="0" w:lastRowFirstColumn="0" w:lastRowLastColumn="0"/>
             </w:pPr>
             <w:r>
-              <w:t xml:space="preserve">Wartość numeryczna </w:t>
-            </w:r>
-            <w:r>
-              <w:t>parametru</w:t>
+              <w:t>Wartość numeryczna parametru</w:t>
             </w:r>
           </w:p>
         </w:tc>
@@ -3228,6 +3209,7 @@
       </w:pPr>
       <w:proofErr w:type="spellStart"/>
       <w:r>
+        <w:lastRenderedPageBreak/>
         <w:t>Part_Parameter</w:t>
       </w:r>
       <w:proofErr w:type="spellEnd"/>
@@ -3248,10 +3230,7 @@
       </w:r>
       <w:proofErr w:type="spellEnd"/>
       <w:r>
-        <w:t xml:space="preserve">, reprezentująca parametry </w:t>
-      </w:r>
-      <w:r>
-        <w:t>części.</w:t>
+        <w:t>, reprezentująca parametry części.</w:t>
       </w:r>
     </w:p>
     <w:p>
@@ -3433,7 +3412,6 @@
       </w:pPr>
       <w:proofErr w:type="spellStart"/>
       <w:r>
-        <w:lastRenderedPageBreak/>
         <w:t>Part_Type</w:t>
       </w:r>
       <w:proofErr w:type="spellEnd"/>
@@ -3443,10 +3421,7 @@
         <w:pStyle w:val="Domylnie"/>
       </w:pPr>
       <w:r>
-        <w:t xml:space="preserve">Encja słownikowa reprezentująca </w:t>
-      </w:r>
-      <w:r>
-        <w:t>typy części dostępne w firmie.</w:t>
+        <w:t>Encja słownikowa reprezentująca typy części dostępne w firmie.</w:t>
       </w:r>
     </w:p>
     <w:tbl>
@@ -4479,11 +4454,6 @@
     </w:tbl>
     <w:p>
       <w:pPr>
-        <w:pStyle w:val="Domylnie"/>
-      </w:pPr>
-    </w:p>
-    <w:p>
-      <w:pPr>
         <w:rPr>
           <w:rFonts w:ascii="Cambria" w:eastAsia="Droid Sans Fallback" w:hAnsi="Cambria" w:cs="Calibri"/>
           <w:b/>
@@ -4492,9 +4462,6 @@
           <w:lang w:eastAsia="en-US"/>
         </w:rPr>
       </w:pPr>
-      <w:r>
-        <w:br w:type="page"/>
-      </w:r>
     </w:p>
     <w:p>
       <w:pPr>
@@ -4502,7 +4469,6 @@
       </w:pPr>
       <w:proofErr w:type="spellStart"/>
       <w:r>
-        <w:lastRenderedPageBreak/>
         <w:t>Position</w:t>
       </w:r>
       <w:proofErr w:type="spellEnd"/>
@@ -4675,6 +4641,7 @@
         <w:pStyle w:val="Nagwek3"/>
       </w:pPr>
       <w:r>
+        <w:lastRenderedPageBreak/>
         <w:t>Part</w:t>
       </w:r>
     </w:p>
@@ -5030,10 +4997,7 @@
       </w:pPr>
       <w:proofErr w:type="spellStart"/>
       <w:r>
-        <w:t>Part</w:t>
-      </w:r>
-      <w:r>
-        <w:t>_Producer</w:t>
+        <w:t>Part_Producer</w:t>
       </w:r>
       <w:proofErr w:type="spellEnd"/>
     </w:p>
@@ -5550,11 +5514,6 @@
     </w:tbl>
     <w:p>
       <w:pPr>
-        <w:pStyle w:val="Domylnie"/>
-      </w:pPr>
-    </w:p>
-    <w:p>
-      <w:pPr>
         <w:rPr>
           <w:rFonts w:ascii="Cambria" w:eastAsia="Droid Sans Fallback" w:hAnsi="Cambria" w:cs="Calibri"/>
           <w:b/>
@@ -5563,9 +5522,6 @@
           <w:lang w:eastAsia="en-US"/>
         </w:rPr>
       </w:pPr>
-      <w:r>
-        <w:br w:type="page"/>
-      </w:r>
     </w:p>
     <w:p>
       <w:pPr>
@@ -5573,7 +5529,6 @@
       </w:pPr>
       <w:proofErr w:type="spellStart"/>
       <w:r>
-        <w:lastRenderedPageBreak/>
         <w:t>Parameter</w:t>
       </w:r>
       <w:proofErr w:type="spellEnd"/>
@@ -6173,14 +6128,9 @@
     <w:p>
       <w:pPr>
         <w:pStyle w:val="Nagwek3"/>
-        <w:spacing w:before="0"/>
-      </w:pPr>
-    </w:p>
-    <w:p>
-      <w:pPr>
-        <w:pStyle w:val="Nagwek3"/>
-      </w:pPr>
-      <w:r>
+      </w:pPr>
+      <w:r>
+        <w:lastRenderedPageBreak/>
         <w:t>Unit</w:t>
       </w:r>
     </w:p>
@@ -6517,19 +6467,10 @@
     </w:p>
     <w:p>
       <w:pPr>
-        <w:pStyle w:val="Podtytu"/>
-      </w:pPr>
-      <w:r>
-        <w:br w:type="page"/>
-      </w:r>
-    </w:p>
-    <w:p>
-      <w:pPr>
         <w:pStyle w:val="Nagwek3"/>
       </w:pPr>
       <w:proofErr w:type="spellStart"/>
       <w:r>
-        <w:lastRenderedPageBreak/>
         <w:t>Complementation_Item</w:t>
       </w:r>
       <w:proofErr w:type="spellEnd"/>
@@ -7364,8 +7305,6 @@
       <w:pPr>
         <w:pStyle w:val="Nagwek3"/>
       </w:pPr>
-      <w:bookmarkStart w:id="0" w:name="_GoBack"/>
-      <w:bookmarkEnd w:id="0"/>
       <w:r>
         <w:lastRenderedPageBreak/>
         <w:t>Provider</w:t>
@@ -8084,7 +8023,7 @@
       <w:rPr>
         <w:noProof/>
       </w:rPr>
-      <w:t>11</w:t>
+      <w:t>1</w:t>
     </w:r>
     <w:r>
       <w:fldChar w:fldCharType="end"/>
@@ -8118,7 +8057,7 @@
       <w:rPr>
         <w:noProof/>
       </w:rPr>
-      <w:t>10</w:t>
+      <w:t>9</w:t>
     </w:r>
     <w:r>
       <w:fldChar w:fldCharType="end"/>
@@ -8139,7 +8078,7 @@
       <w:rPr>
         <w:noProof/>
       </w:rPr>
-      <w:t>11</w:t>
+      <w:t>9</w:t>
     </w:r>
     <w:r>
       <w:fldChar w:fldCharType="end"/>

</xml_diff>

<commit_message>
new page fix fake date
</commit_message>
<xml_diff>
--- a/stage_1/bd2_etap_I.docx
+++ b/stage_1/bd2_etap_I.docx
@@ -6876,9 +6876,24 @@
     </w:p>
     <w:p>
       <w:pPr>
+        <w:rPr>
+          <w:rFonts w:ascii="Cambria" w:eastAsia="Droid Sans Fallback" w:hAnsi="Cambria" w:cs="Calibri"/>
+          <w:b/>
+          <w:bCs/>
+          <w:color w:val="4F81BD"/>
+          <w:lang w:eastAsia="en-US"/>
+        </w:rPr>
+      </w:pPr>
+      <w:r>
+        <w:br w:type="page"/>
+      </w:r>
+    </w:p>
+    <w:p>
+      <w:pPr>
         <w:pStyle w:val="Nagwek3"/>
       </w:pPr>
       <w:r>
+        <w:lastRenderedPageBreak/>
         <w:t>Delivery</w:t>
       </w:r>
     </w:p>
@@ -6920,7 +6935,6 @@
               <w:rPr>
                 <w:b/>
               </w:rPr>
-              <w:lastRenderedPageBreak/>
               <w:t>Nazwa atrybutu</w:t>
             </w:r>
           </w:p>
@@ -7804,7 +7818,7 @@
                 <w:b/>
                 <w:noProof/>
               </w:rPr>
-              <w:t>2</w:t>
+              <w:t>7</w:t>
             </w:r>
             <w:r>
               <w:rPr>
@@ -7942,7 +7956,7 @@
       <w:rPr>
         <w:noProof/>
       </w:rPr>
-      <w:t>8</w:t>
+      <w:t>9</w:t>
     </w:r>
     <w:r>
       <w:fldChar w:fldCharType="end"/>

</xml_diff>